<commit_message>
PERKS basic unit diagram
</commit_message>
<xml_diff>
--- a/Meeting_notes/Aug 28 2013.docx
+++ b/Meeting_notes/Aug 28 2013.docx
@@ -132,7 +132,15 @@
       <w:r>
         <w:t>boundary</w:t>
       </w:r>
+      <w:r>
+        <w:t>.</w:t>
+      </w:r>
       <w:proofErr w:type="gramEnd"/>
+      <w:r>
+        <w:t xml:space="preserve"> Add labor flows to energy diagrams</w:t>
+      </w:r>
+      <w:bookmarkStart w:id="0" w:name="_GoBack"/>
+      <w:bookmarkEnd w:id="0"/>
     </w:p>
     <w:p>
       <w:r>
@@ -242,8 +250,6 @@
       <w:r>
         <w:t xml:space="preserve"> work on figures</w:t>
       </w:r>
-      <w:bookmarkStart w:id="0" w:name="_GoBack"/>
-      <w:bookmarkEnd w:id="0"/>
     </w:p>
     <w:sectPr>
       <w:pgSz w:w="12240" w:h="15840"/>

</xml_diff>